<commit_message>
Adding useful links for Caching, as well as some information to Drafts.docx document.
</commit_message>
<xml_diff>
--- a/documents/Drafts.docx
+++ b/documents/Drafts.docx
@@ -9578,7 +9578,6 @@
         </w:rPr>
         <w:t xml:space="preserve">In continuare vom sterge cei doi indecsi separati (pt username si password) si vom crea unul compus din cele doua atribute ale entitaii User (username si password), efectuand apoi aceleasi </w:t>
       </w:r>
-      <w:proofErr w:type="gramStart"/>
       <w:r>
         <w:rPr>
           <w:rFonts w:ascii="Times New Roman" w:hAnsi="Times New Roman" w:cs="Times New Roman"/>
@@ -9586,16 +9585,7 @@
           <w:szCs w:val="24"/>
         </w:rPr>
         <w:lastRenderedPageBreak/>
-        <w:t>masurari</w:t>
-      </w:r>
-      <w:proofErr w:type="gramEnd"/>
-      <w:r>
-        <w:rPr>
-          <w:rFonts w:ascii="Times New Roman" w:hAnsi="Times New Roman" w:cs="Times New Roman"/>
-          <w:sz w:val="24"/>
-          <w:szCs w:val="24"/>
-        </w:rPr>
-        <w:t xml:space="preserve"> in contextul utilizarii a unui index compus din atributele folosite in clauza WHERE al query-ului SQL de cautare a user-ului in baza de date.</w:t>
+        <w:t>masurari in contextul utilizarii a unui index compus din atributele folosite in clauza WHERE al query-ului SQL de cautare a user-ului in baza de date.</w:t>
       </w:r>
     </w:p>
     <w:p>
@@ -12384,8 +12374,9 @@
           <w:sz w:val="24"/>
           <w:szCs w:val="24"/>
         </w:rPr>
-        <w:t xml:space="preserve">SELECT * FROM Developer d WHERE d.firstName = </w:t>
-      </w:r>
+        <w:t xml:space="preserve">SELECT * FROM Developer d WHERE d.firstName = ‘… </w:t>
+      </w:r>
+      <w:proofErr w:type="gramStart"/>
       <w:r>
         <w:rPr>
           <w:rFonts w:ascii="Times New Roman" w:hAnsi="Times New Roman" w:cs="Times New Roman"/>
@@ -12394,9 +12385,9 @@
           <w:sz w:val="24"/>
           <w:szCs w:val="24"/>
         </w:rPr>
-        <w:t xml:space="preserve">‘… </w:t>
-      </w:r>
-      <w:proofErr w:type="gramStart"/>
+        <w:t>‘ and</w:t>
+      </w:r>
+      <w:proofErr w:type="gramEnd"/>
       <w:r>
         <w:rPr>
           <w:rFonts w:ascii="Times New Roman" w:hAnsi="Times New Roman" w:cs="Times New Roman"/>
@@ -12405,48 +12396,7 @@
           <w:sz w:val="24"/>
           <w:szCs w:val="24"/>
         </w:rPr>
-        <w:t xml:space="preserve">‘ </w:t>
-      </w:r>
-      <w:r>
-        <w:rPr>
-          <w:rFonts w:ascii="Times New Roman" w:hAnsi="Times New Roman" w:cs="Times New Roman"/>
-          <w:b/>
-          <w:i/>
-          <w:sz w:val="24"/>
-          <w:szCs w:val="24"/>
-        </w:rPr>
-        <w:t>and</w:t>
-      </w:r>
-      <w:proofErr w:type="gramEnd"/>
-      <w:r>
-        <w:rPr>
-          <w:rFonts w:ascii="Times New Roman" w:hAnsi="Times New Roman" w:cs="Times New Roman"/>
-          <w:b/>
-          <w:i/>
-          <w:sz w:val="24"/>
-          <w:szCs w:val="24"/>
-        </w:rPr>
-        <w:t xml:space="preserve"> d.lastName =</w:t>
-      </w:r>
-      <w:r>
-        <w:rPr>
-          <w:rFonts w:ascii="Times New Roman" w:hAnsi="Times New Roman" w:cs="Times New Roman"/>
-          <w:b/>
-          <w:i/>
-          <w:sz w:val="24"/>
-          <w:szCs w:val="24"/>
-        </w:rPr>
-        <w:t>’…’</w:t>
-      </w:r>
-      <w:r>
-        <w:rPr>
-          <w:rFonts w:ascii="Times New Roman" w:hAnsi="Times New Roman" w:cs="Times New Roman"/>
-          <w:b/>
-          <w:i/>
-          <w:sz w:val="24"/>
-          <w:szCs w:val="24"/>
-        </w:rPr>
-        <w:t>;</w:t>
+        <w:t xml:space="preserve"> d.lastName =’…’;</w:t>
       </w:r>
     </w:p>
     <w:p>
@@ -13266,21 +13216,330 @@
           <w:sz w:val="24"/>
           <w:szCs w:val="24"/>
         </w:rPr>
-        <w:t>Next: find task after description</w:t>
-      </w:r>
-    </w:p>
-    <w:p>
-      <w:pPr>
-        <w:jc w:val="both"/>
-        <w:rPr>
-          <w:rFonts w:ascii="Times New Roman" w:hAnsi="Times New Roman" w:cs="Times New Roman"/>
-          <w:sz w:val="24"/>
-          <w:szCs w:val="24"/>
-        </w:rPr>
-      </w:pPr>
-    </w:p>
-    <w:p>
-      <w:pPr>
+        <w:t>---------------------------------------------------------------------------------------------------------------------</w:t>
+      </w:r>
+    </w:p>
+    <w:p>
+      <w:pPr>
+        <w:jc w:val="both"/>
+        <w:rPr>
+          <w:rFonts w:ascii="Times New Roman" w:hAnsi="Times New Roman" w:cs="Times New Roman"/>
+          <w:sz w:val="24"/>
+          <w:szCs w:val="24"/>
+        </w:rPr>
+      </w:pPr>
+      <w:r>
+        <w:rPr>
+          <w:rFonts w:ascii="Times New Roman" w:hAnsi="Times New Roman" w:cs="Times New Roman"/>
+          <w:sz w:val="24"/>
+          <w:szCs w:val="24"/>
+        </w:rPr>
+        <w:t xml:space="preserve">Next step in the dissertation thesis research is adding </w:t>
+      </w:r>
+      <w:r>
+        <w:rPr>
+          <w:rFonts w:ascii="Times New Roman" w:hAnsi="Times New Roman" w:cs="Times New Roman"/>
+          <w:b/>
+          <w:sz w:val="24"/>
+          <w:szCs w:val="24"/>
+        </w:rPr>
+        <w:t>Caching</w:t>
+      </w:r>
+      <w:r>
+        <w:rPr>
+          <w:rFonts w:ascii="Times New Roman" w:hAnsi="Times New Roman" w:cs="Times New Roman"/>
+          <w:sz w:val="24"/>
+          <w:szCs w:val="24"/>
+        </w:rPr>
+        <w:t xml:space="preserve"> for the SCRUM web application and then evaluate the performance improvement obtained.</w:t>
+      </w:r>
+    </w:p>
+    <w:p>
+      <w:pPr>
+        <w:jc w:val="both"/>
+        <w:rPr>
+          <w:rFonts w:ascii="Times New Roman" w:hAnsi="Times New Roman" w:cs="Times New Roman"/>
+          <w:sz w:val="24"/>
+          <w:szCs w:val="24"/>
+        </w:rPr>
+      </w:pPr>
+      <w:r>
+        <w:rPr>
+          <w:rFonts w:ascii="Times New Roman" w:hAnsi="Times New Roman" w:cs="Times New Roman"/>
+          <w:sz w:val="24"/>
+          <w:szCs w:val="24"/>
+        </w:rPr>
+        <w:t xml:space="preserve">First: </w:t>
+      </w:r>
+      <w:r>
+        <w:rPr>
+          <w:rFonts w:ascii="Times New Roman" w:hAnsi="Times New Roman" w:cs="Times New Roman"/>
+          <w:b/>
+          <w:sz w:val="24"/>
+          <w:szCs w:val="24"/>
+        </w:rPr>
+        <w:t>study</w:t>
+      </w:r>
+      <w:r>
+        <w:rPr>
+          <w:rFonts w:ascii="Times New Roman" w:hAnsi="Times New Roman" w:cs="Times New Roman"/>
+          <w:sz w:val="24"/>
+          <w:szCs w:val="24"/>
+        </w:rPr>
+        <w:t xml:space="preserve"> different caching methodologies and approaches, </w:t>
+      </w:r>
+      <w:r>
+        <w:rPr>
+          <w:rFonts w:ascii="Times New Roman" w:hAnsi="Times New Roman" w:cs="Times New Roman"/>
+          <w:b/>
+          <w:sz w:val="24"/>
+          <w:szCs w:val="24"/>
+        </w:rPr>
+        <w:t>compare</w:t>
+      </w:r>
+      <w:r>
+        <w:rPr>
+          <w:rFonts w:ascii="Times New Roman" w:hAnsi="Times New Roman" w:cs="Times New Roman"/>
+          <w:sz w:val="24"/>
+          <w:szCs w:val="24"/>
+        </w:rPr>
+        <w:t xml:space="preserve"> them and establish the one(s) appropriate for the current application. </w:t>
+      </w:r>
+    </w:p>
+    <w:p>
+      <w:pPr>
+        <w:jc w:val="both"/>
+        <w:rPr>
+          <w:rFonts w:ascii="Times New Roman" w:hAnsi="Times New Roman" w:cs="Times New Roman"/>
+          <w:sz w:val="24"/>
+          <w:szCs w:val="24"/>
+        </w:rPr>
+      </w:pPr>
+      <w:r>
+        <w:rPr>
+          <w:rFonts w:ascii="Times New Roman" w:hAnsi="Times New Roman" w:cs="Times New Roman"/>
+          <w:sz w:val="24"/>
+          <w:szCs w:val="24"/>
+        </w:rPr>
+        <w:t xml:space="preserve">Then </w:t>
+      </w:r>
+      <w:r>
+        <w:rPr>
+          <w:rFonts w:ascii="Times New Roman" w:hAnsi="Times New Roman" w:cs="Times New Roman"/>
+          <w:b/>
+          <w:sz w:val="24"/>
+          <w:szCs w:val="24"/>
+        </w:rPr>
+        <w:t>implement</w:t>
+      </w:r>
+      <w:r>
+        <w:rPr>
+          <w:rFonts w:ascii="Times New Roman" w:hAnsi="Times New Roman" w:cs="Times New Roman"/>
+          <w:sz w:val="24"/>
+          <w:szCs w:val="24"/>
+        </w:rPr>
+        <w:t xml:space="preserve"> the caching strategy established and </w:t>
+      </w:r>
+      <w:r>
+        <w:rPr>
+          <w:rFonts w:ascii="Times New Roman" w:hAnsi="Times New Roman" w:cs="Times New Roman"/>
+          <w:b/>
+          <w:sz w:val="24"/>
+          <w:szCs w:val="24"/>
+        </w:rPr>
+        <w:t>assess</w:t>
+      </w:r>
+      <w:r>
+        <w:rPr>
+          <w:rFonts w:ascii="Times New Roman" w:hAnsi="Times New Roman" w:cs="Times New Roman"/>
+          <w:sz w:val="24"/>
+          <w:szCs w:val="24"/>
+        </w:rPr>
+        <w:t xml:space="preserve"> the performance enhancements gathered.</w:t>
+      </w:r>
+    </w:p>
+    <w:p>
+      <w:pPr>
+        <w:jc w:val="both"/>
+        <w:rPr>
+          <w:rFonts w:ascii="Times New Roman" w:hAnsi="Times New Roman" w:cs="Times New Roman"/>
+          <w:sz w:val="24"/>
+          <w:szCs w:val="24"/>
+        </w:rPr>
+      </w:pPr>
+      <w:r>
+        <w:rPr>
+          <w:rFonts w:ascii="Times New Roman" w:hAnsi="Times New Roman" w:cs="Times New Roman"/>
+          <w:sz w:val="24"/>
+          <w:szCs w:val="24"/>
+        </w:rPr>
+        <w:t>Consider another suitable caching methodology, implement it and test the results obtained.</w:t>
+      </w:r>
+    </w:p>
+    <w:p>
+      <w:pPr>
+        <w:jc w:val="both"/>
+        <w:rPr>
+          <w:rFonts w:ascii="Times New Roman" w:hAnsi="Times New Roman" w:cs="Times New Roman"/>
+          <w:sz w:val="24"/>
+          <w:szCs w:val="24"/>
+        </w:rPr>
+      </w:pPr>
+      <w:r>
+        <w:rPr>
+          <w:rFonts w:ascii="Times New Roman" w:hAnsi="Times New Roman" w:cs="Times New Roman"/>
+          <w:sz w:val="24"/>
+          <w:szCs w:val="24"/>
+        </w:rPr>
+        <w:t>Finally</w:t>
+      </w:r>
+      <w:r>
+        <w:rPr>
+          <w:rFonts w:ascii="Times New Roman" w:hAnsi="Times New Roman" w:cs="Times New Roman"/>
+          <w:sz w:val="24"/>
+          <w:szCs w:val="24"/>
+        </w:rPr>
+        <w:t>,</w:t>
+      </w:r>
+      <w:r>
+        <w:rPr>
+          <w:rFonts w:ascii="Times New Roman" w:hAnsi="Times New Roman" w:cs="Times New Roman"/>
+          <w:sz w:val="24"/>
+          <w:szCs w:val="24"/>
+        </w:rPr>
+        <w:t xml:space="preserve"> consider also developing a combination of cache strategies (if appropriate) and evaluate the performance metrics (using JMeter and VisualVM application performance monitoring tools).</w:t>
+      </w:r>
+    </w:p>
+    <w:p>
+      <w:pPr>
+        <w:jc w:val="both"/>
+        <w:rPr>
+          <w:rFonts w:ascii="Times New Roman" w:hAnsi="Times New Roman" w:cs="Times New Roman"/>
+          <w:sz w:val="24"/>
+          <w:szCs w:val="24"/>
+        </w:rPr>
+      </w:pPr>
+    </w:p>
+    <w:p>
+      <w:pPr>
+        <w:jc w:val="both"/>
+        <w:rPr>
+          <w:rFonts w:ascii="Times New Roman" w:hAnsi="Times New Roman" w:cs="Times New Roman"/>
+          <w:sz w:val="24"/>
+          <w:szCs w:val="24"/>
+        </w:rPr>
+      </w:pPr>
+      <w:r>
+        <w:rPr>
+          <w:rFonts w:ascii="Times New Roman" w:hAnsi="Times New Roman" w:cs="Times New Roman"/>
+          <w:sz w:val="24"/>
+          <w:szCs w:val="24"/>
+          <w:u w:val="single"/>
+        </w:rPr>
+        <w:t>Caching</w:t>
+      </w:r>
+      <w:r>
+        <w:rPr>
+          <w:rFonts w:ascii="Times New Roman" w:hAnsi="Times New Roman" w:cs="Times New Roman"/>
+          <w:sz w:val="24"/>
+          <w:szCs w:val="24"/>
+        </w:rPr>
+        <w:t>:</w:t>
+      </w:r>
+    </w:p>
+    <w:p>
+      <w:pPr>
+        <w:pStyle w:val="ListParagraph"/>
+        <w:numPr>
+          <w:ilvl w:val="0"/>
+          <w:numId w:val="2"/>
+        </w:numPr>
+        <w:jc w:val="both"/>
+        <w:rPr>
+          <w:rFonts w:ascii="Times New Roman" w:hAnsi="Times New Roman" w:cs="Times New Roman"/>
+          <w:sz w:val="24"/>
+          <w:szCs w:val="24"/>
+        </w:rPr>
+      </w:pPr>
+      <w:r>
+        <w:rPr>
+          <w:rFonts w:ascii="Times New Roman" w:hAnsi="Times New Roman" w:cs="Times New Roman"/>
+          <w:b/>
+          <w:sz w:val="24"/>
+          <w:szCs w:val="24"/>
+        </w:rPr>
+        <w:t xml:space="preserve">Spring </w:t>
+      </w:r>
+      <w:r>
+        <w:rPr>
+          <w:rFonts w:ascii="Times New Roman" w:hAnsi="Times New Roman" w:cs="Times New Roman"/>
+          <w:b/>
+          <w:sz w:val="24"/>
+          <w:szCs w:val="24"/>
+        </w:rPr>
+        <w:t>eh-</w:t>
+      </w:r>
+      <w:r>
+        <w:rPr>
+          <w:rFonts w:ascii="Times New Roman" w:hAnsi="Times New Roman" w:cs="Times New Roman"/>
+          <w:b/>
+          <w:sz w:val="24"/>
+          <w:szCs w:val="24"/>
+        </w:rPr>
+        <w:t>cache</w:t>
+      </w:r>
+      <w:r>
+        <w:rPr>
+          <w:rFonts w:ascii="Times New Roman" w:hAnsi="Times New Roman" w:cs="Times New Roman"/>
+          <w:sz w:val="24"/>
+          <w:szCs w:val="24"/>
+        </w:rPr>
+        <w:t xml:space="preserve"> + </w:t>
+      </w:r>
+      <w:r>
+        <w:rPr>
+          <w:rFonts w:ascii="Times New Roman" w:hAnsi="Times New Roman" w:cs="Times New Roman"/>
+          <w:b/>
+          <w:sz w:val="24"/>
+          <w:szCs w:val="24"/>
+        </w:rPr>
+        <w:t>Hibernate eh-cache</w:t>
+      </w:r>
+      <w:r>
+        <w:rPr>
+          <w:rFonts w:ascii="Times New Roman" w:hAnsi="Times New Roman" w:cs="Times New Roman"/>
+          <w:sz w:val="24"/>
+          <w:szCs w:val="24"/>
+        </w:rPr>
+        <w:t xml:space="preserve"> </w:t>
+      </w:r>
+    </w:p>
+    <w:p>
+      <w:pPr>
+        <w:pStyle w:val="ListParagraph"/>
+        <w:numPr>
+          <w:ilvl w:val="0"/>
+          <w:numId w:val="2"/>
+        </w:numPr>
+        <w:jc w:val="both"/>
+        <w:rPr>
+          <w:rFonts w:ascii="Times New Roman" w:hAnsi="Times New Roman" w:cs="Times New Roman"/>
+          <w:sz w:val="24"/>
+          <w:szCs w:val="24"/>
+        </w:rPr>
+      </w:pPr>
+      <w:r>
+        <w:rPr>
+          <w:rFonts w:ascii="Times New Roman" w:hAnsi="Times New Roman" w:cs="Times New Roman"/>
+          <w:sz w:val="24"/>
+          <w:szCs w:val="24"/>
+        </w:rPr>
+        <w:t>study and document comparison between Spring &amp; Hibernate cache</w:t>
+      </w:r>
+    </w:p>
+    <w:p>
+      <w:pPr>
+        <w:ind w:firstLine="1440"/>
         <w:jc w:val="both"/>
         <w:rPr>
           <w:rFonts w:ascii="Times New Roman" w:hAnsi="Times New Roman" w:cs="Times New Roman"/>
@@ -13290,6 +13549,137 @@
       </w:pPr>
       <w:bookmarkStart w:id="0" w:name="_GoBack"/>
       <w:bookmarkEnd w:id="0"/>
+    </w:p>
+    <w:p>
+      <w:pPr>
+        <w:pStyle w:val="ListParagraph"/>
+        <w:numPr>
+          <w:ilvl w:val="0"/>
+          <w:numId w:val="2"/>
+        </w:numPr>
+        <w:jc w:val="both"/>
+        <w:rPr>
+          <w:rFonts w:ascii="Times New Roman" w:hAnsi="Times New Roman" w:cs="Times New Roman"/>
+          <w:sz w:val="24"/>
+          <w:szCs w:val="24"/>
+        </w:rPr>
+      </w:pPr>
+      <w:r>
+        <w:rPr>
+          <w:rFonts w:ascii="Times New Roman" w:hAnsi="Times New Roman" w:cs="Times New Roman"/>
+          <w:sz w:val="24"/>
+          <w:szCs w:val="24"/>
+        </w:rPr>
+        <w:lastRenderedPageBreak/>
+        <w:t xml:space="preserve">implement caching using </w:t>
+      </w:r>
+      <w:r>
+        <w:rPr>
+          <w:rFonts w:ascii="Times New Roman" w:hAnsi="Times New Roman" w:cs="Times New Roman"/>
+          <w:b/>
+          <w:sz w:val="24"/>
+          <w:szCs w:val="24"/>
+        </w:rPr>
+        <w:t>Spring eh-cache for a service method</w:t>
+      </w:r>
+      <w:r>
+        <w:rPr>
+          <w:rFonts w:ascii="Times New Roman" w:hAnsi="Times New Roman" w:cs="Times New Roman"/>
+          <w:sz w:val="24"/>
+          <w:szCs w:val="24"/>
+        </w:rPr>
+        <w:t xml:space="preserve"> (from Service layer) and test the performance obtained</w:t>
+      </w:r>
+    </w:p>
+    <w:p>
+      <w:pPr>
+        <w:pStyle w:val="ListParagraph"/>
+        <w:numPr>
+          <w:ilvl w:val="0"/>
+          <w:numId w:val="2"/>
+        </w:numPr>
+        <w:jc w:val="both"/>
+        <w:rPr>
+          <w:rFonts w:ascii="Times New Roman" w:hAnsi="Times New Roman" w:cs="Times New Roman"/>
+          <w:sz w:val="24"/>
+          <w:szCs w:val="24"/>
+        </w:rPr>
+      </w:pPr>
+      <w:r>
+        <w:rPr>
+          <w:rFonts w:ascii="Times New Roman" w:hAnsi="Times New Roman" w:cs="Times New Roman"/>
+          <w:sz w:val="24"/>
+          <w:szCs w:val="24"/>
+        </w:rPr>
+        <w:t xml:space="preserve">implement caching using </w:t>
+      </w:r>
+      <w:r>
+        <w:rPr>
+          <w:rFonts w:ascii="Times New Roman" w:hAnsi="Times New Roman" w:cs="Times New Roman"/>
+          <w:b/>
+          <w:sz w:val="24"/>
+          <w:szCs w:val="24"/>
+        </w:rPr>
+        <w:t>Hibernate eh-cache for a Java entity class</w:t>
+      </w:r>
+      <w:r>
+        <w:rPr>
+          <w:rFonts w:ascii="Times New Roman" w:hAnsi="Times New Roman" w:cs="Times New Roman"/>
+          <w:sz w:val="24"/>
+          <w:szCs w:val="24"/>
+        </w:rPr>
+        <w:t xml:space="preserve"> (from Model layer) and test the performance obtained</w:t>
+      </w:r>
+    </w:p>
+    <w:p>
+      <w:pPr>
+        <w:pStyle w:val="ListParagraph"/>
+        <w:numPr>
+          <w:ilvl w:val="0"/>
+          <w:numId w:val="2"/>
+        </w:numPr>
+        <w:jc w:val="both"/>
+        <w:rPr>
+          <w:rFonts w:ascii="Times New Roman" w:hAnsi="Times New Roman" w:cs="Times New Roman"/>
+          <w:sz w:val="24"/>
+          <w:szCs w:val="24"/>
+        </w:rPr>
+      </w:pPr>
+      <w:r>
+        <w:rPr>
+          <w:rFonts w:ascii="Times New Roman" w:hAnsi="Times New Roman" w:cs="Times New Roman"/>
+          <w:sz w:val="24"/>
+          <w:szCs w:val="24"/>
+        </w:rPr>
+        <w:t xml:space="preserve">implement caching using </w:t>
+      </w:r>
+      <w:r>
+        <w:rPr>
+          <w:rFonts w:ascii="Times New Roman" w:hAnsi="Times New Roman" w:cs="Times New Roman"/>
+          <w:b/>
+          <w:sz w:val="24"/>
+          <w:szCs w:val="24"/>
+        </w:rPr>
+        <w:t>both Spring eh-cache and Hibernate eh-cache</w:t>
+      </w:r>
+      <w:r>
+        <w:rPr>
+          <w:rFonts w:ascii="Times New Roman" w:hAnsi="Times New Roman" w:cs="Times New Roman"/>
+          <w:sz w:val="24"/>
+          <w:szCs w:val="24"/>
+        </w:rPr>
+        <w:t xml:space="preserve"> and test the performance obtained</w:t>
+      </w:r>
+    </w:p>
+    <w:p>
+      <w:pPr>
+        <w:jc w:val="both"/>
+        <w:rPr>
+          <w:rFonts w:ascii="Times New Roman" w:hAnsi="Times New Roman" w:cs="Times New Roman"/>
+          <w:sz w:val="24"/>
+          <w:szCs w:val="24"/>
+        </w:rPr>
+      </w:pPr>
     </w:p>
     <w:sectPr>
       <w:pgSz w:w="12240" w:h="15840"/>
@@ -13639,6 +14029,119 @@
       </w:rPr>
     </w:lvl>
   </w:abstractNum>
+  <w:abstractNum w:abstractNumId="3" w15:restartNumberingAfterBreak="0">
+    <w:nsid w:val="2FFD4BD7"/>
+    <w:multiLevelType w:val="hybridMultilevel"/>
+    <w:tmpl w:val="5F943A2A"/>
+    <w:lvl w:ilvl="0" w:tplc="04090001">
+      <w:start w:val="1"/>
+      <w:numFmt w:val="bullet"/>
+      <w:lvlText w:val=""/>
+      <w:lvlJc w:val="left"/>
+      <w:pPr>
+        <w:ind w:left="720" w:hanging="360"/>
+      </w:pPr>
+      <w:rPr>
+        <w:rFonts w:ascii="Symbol" w:hAnsi="Symbol" w:hint="default"/>
+      </w:rPr>
+    </w:lvl>
+    <w:lvl w:ilvl="1" w:tplc="04090003" w:tentative="1">
+      <w:start w:val="1"/>
+      <w:numFmt w:val="bullet"/>
+      <w:lvlText w:val="o"/>
+      <w:lvlJc w:val="left"/>
+      <w:pPr>
+        <w:ind w:left="1440" w:hanging="360"/>
+      </w:pPr>
+      <w:rPr>
+        <w:rFonts w:ascii="Courier New" w:hAnsi="Courier New" w:cs="Courier New" w:hint="default"/>
+      </w:rPr>
+    </w:lvl>
+    <w:lvl w:ilvl="2" w:tplc="04090005" w:tentative="1">
+      <w:start w:val="1"/>
+      <w:numFmt w:val="bullet"/>
+      <w:lvlText w:val=""/>
+      <w:lvlJc w:val="left"/>
+      <w:pPr>
+        <w:ind w:left="2160" w:hanging="360"/>
+      </w:pPr>
+      <w:rPr>
+        <w:rFonts w:ascii="Wingdings" w:hAnsi="Wingdings" w:hint="default"/>
+      </w:rPr>
+    </w:lvl>
+    <w:lvl w:ilvl="3" w:tplc="04090001" w:tentative="1">
+      <w:start w:val="1"/>
+      <w:numFmt w:val="bullet"/>
+      <w:lvlText w:val=""/>
+      <w:lvlJc w:val="left"/>
+      <w:pPr>
+        <w:ind w:left="2880" w:hanging="360"/>
+      </w:pPr>
+      <w:rPr>
+        <w:rFonts w:ascii="Symbol" w:hAnsi="Symbol" w:hint="default"/>
+      </w:rPr>
+    </w:lvl>
+    <w:lvl w:ilvl="4" w:tplc="04090003" w:tentative="1">
+      <w:start w:val="1"/>
+      <w:numFmt w:val="bullet"/>
+      <w:lvlText w:val="o"/>
+      <w:lvlJc w:val="left"/>
+      <w:pPr>
+        <w:ind w:left="3600" w:hanging="360"/>
+      </w:pPr>
+      <w:rPr>
+        <w:rFonts w:ascii="Courier New" w:hAnsi="Courier New" w:cs="Courier New" w:hint="default"/>
+      </w:rPr>
+    </w:lvl>
+    <w:lvl w:ilvl="5" w:tplc="04090005" w:tentative="1">
+      <w:start w:val="1"/>
+      <w:numFmt w:val="bullet"/>
+      <w:lvlText w:val=""/>
+      <w:lvlJc w:val="left"/>
+      <w:pPr>
+        <w:ind w:left="4320" w:hanging="360"/>
+      </w:pPr>
+      <w:rPr>
+        <w:rFonts w:ascii="Wingdings" w:hAnsi="Wingdings" w:hint="default"/>
+      </w:rPr>
+    </w:lvl>
+    <w:lvl w:ilvl="6" w:tplc="04090001" w:tentative="1">
+      <w:start w:val="1"/>
+      <w:numFmt w:val="bullet"/>
+      <w:lvlText w:val=""/>
+      <w:lvlJc w:val="left"/>
+      <w:pPr>
+        <w:ind w:left="5040" w:hanging="360"/>
+      </w:pPr>
+      <w:rPr>
+        <w:rFonts w:ascii="Symbol" w:hAnsi="Symbol" w:hint="default"/>
+      </w:rPr>
+    </w:lvl>
+    <w:lvl w:ilvl="7" w:tplc="04090003" w:tentative="1">
+      <w:start w:val="1"/>
+      <w:numFmt w:val="bullet"/>
+      <w:lvlText w:val="o"/>
+      <w:lvlJc w:val="left"/>
+      <w:pPr>
+        <w:ind w:left="5760" w:hanging="360"/>
+      </w:pPr>
+      <w:rPr>
+        <w:rFonts w:ascii="Courier New" w:hAnsi="Courier New" w:cs="Courier New" w:hint="default"/>
+      </w:rPr>
+    </w:lvl>
+    <w:lvl w:ilvl="8" w:tplc="04090005" w:tentative="1">
+      <w:start w:val="1"/>
+      <w:numFmt w:val="bullet"/>
+      <w:lvlText w:val=""/>
+      <w:lvlJc w:val="left"/>
+      <w:pPr>
+        <w:ind w:left="6480" w:hanging="360"/>
+      </w:pPr>
+      <w:rPr>
+        <w:rFonts w:ascii="Wingdings" w:hAnsi="Wingdings" w:hint="default"/>
+      </w:rPr>
+    </w:lvl>
+  </w:abstractNum>
   <w:num w:numId="1">
     <w:abstractNumId w:val="2"/>
   </w:num>
@@ -13647,6 +14150,9 @@
   </w:num>
   <w:num w:numId="3">
     <w:abstractNumId w:val="0"/>
+  </w:num>
+  <w:num w:numId="4">
+    <w:abstractNumId w:val="3"/>
   </w:num>
 </w:numbering>
 </file>

</xml_diff>